<commit_message>
Added the plots to the readme
</commit_message>
<xml_diff>
--- a/docs/linear_fit_results.docx
+++ b/docs/linear_fit_results.docx
@@ -259,7 +259,7 @@
           <w:sz w:val="22"/>
           <w:szCs w:val="22"/>
         </w:rPr>
-        <w:t>A = -0.458188646779</w:t>
+        <w:t>A = 6.43869071324</w:t>
       </w:r>
     </w:p>
     <w:p>
@@ -296,7 +296,7 @@
           <w:sz w:val="22"/>
           <w:szCs w:val="22"/>
         </w:rPr>
-        <w:t>B = 6.43869071324</w:t>
+        <w:t>B = -0.458188646779</w:t>
       </w:r>
     </w:p>
     <w:p>
@@ -335,90 +335,6 @@
         </w:rPr>
         <w:t>R2 = 0.941528151585</w:t>
       </w:r>
-    </w:p>
-    <w:p>
-      <w:pPr>
-        <w:widowControl w:val="0"/>
-        <w:tabs>
-          <w:tab w:val="left" w:pos="560"/>
-          <w:tab w:val="left" w:pos="1120"/>
-          <w:tab w:val="left" w:pos="1680"/>
-          <w:tab w:val="left" w:pos="2240"/>
-          <w:tab w:val="left" w:pos="2800"/>
-          <w:tab w:val="left" w:pos="3360"/>
-          <w:tab w:val="left" w:pos="3920"/>
-          <w:tab w:val="left" w:pos="4480"/>
-          <w:tab w:val="left" w:pos="5040"/>
-          <w:tab w:val="left" w:pos="5600"/>
-          <w:tab w:val="left" w:pos="6160"/>
-          <w:tab w:val="left" w:pos="6720"/>
-        </w:tabs>
-        <w:autoSpaceDE w:val="0"/>
-        <w:autoSpaceDN w:val="0"/>
-        <w:adjustRightInd w:val="0"/>
-        <w:rPr>
-          <w:rFonts w:ascii="Menlo" w:hAnsi="Menlo" w:cs="Menlo"/>
-          <w:color w:val="000000"/>
-          <w:sz w:val="22"/>
-          <w:szCs w:val="22"/>
-        </w:rPr>
-      </w:pPr>
-    </w:p>
-    <w:p>
-      <w:pPr>
-        <w:widowControl w:val="0"/>
-        <w:tabs>
-          <w:tab w:val="left" w:pos="560"/>
-          <w:tab w:val="left" w:pos="1120"/>
-          <w:tab w:val="left" w:pos="1680"/>
-          <w:tab w:val="left" w:pos="2240"/>
-          <w:tab w:val="left" w:pos="2800"/>
-          <w:tab w:val="left" w:pos="3360"/>
-          <w:tab w:val="left" w:pos="3920"/>
-          <w:tab w:val="left" w:pos="4480"/>
-          <w:tab w:val="left" w:pos="5040"/>
-          <w:tab w:val="left" w:pos="5600"/>
-          <w:tab w:val="left" w:pos="6160"/>
-          <w:tab w:val="left" w:pos="6720"/>
-        </w:tabs>
-        <w:autoSpaceDE w:val="0"/>
-        <w:autoSpaceDN w:val="0"/>
-        <w:adjustRightInd w:val="0"/>
-        <w:rPr>
-          <w:rFonts w:ascii="Menlo" w:hAnsi="Menlo" w:cs="Menlo"/>
-          <w:color w:val="000000"/>
-          <w:sz w:val="22"/>
-          <w:szCs w:val="22"/>
-        </w:rPr>
-      </w:pPr>
-    </w:p>
-    <w:p>
-      <w:pPr>
-        <w:widowControl w:val="0"/>
-        <w:tabs>
-          <w:tab w:val="left" w:pos="560"/>
-          <w:tab w:val="left" w:pos="1120"/>
-          <w:tab w:val="left" w:pos="1680"/>
-          <w:tab w:val="left" w:pos="2240"/>
-          <w:tab w:val="left" w:pos="2800"/>
-          <w:tab w:val="left" w:pos="3360"/>
-          <w:tab w:val="left" w:pos="3920"/>
-          <w:tab w:val="left" w:pos="4480"/>
-          <w:tab w:val="left" w:pos="5040"/>
-          <w:tab w:val="left" w:pos="5600"/>
-          <w:tab w:val="left" w:pos="6160"/>
-          <w:tab w:val="left" w:pos="6720"/>
-        </w:tabs>
-        <w:autoSpaceDE w:val="0"/>
-        <w:autoSpaceDN w:val="0"/>
-        <w:adjustRightInd w:val="0"/>
-        <w:rPr>
-          <w:rFonts w:ascii="Menlo" w:hAnsi="Menlo" w:cs="Menlo"/>
-          <w:color w:val="000000"/>
-          <w:sz w:val="22"/>
-          <w:szCs w:val="22"/>
-        </w:rPr>
-      </w:pPr>
       <w:bookmarkStart w:id="0" w:name="_GoBack"/>
       <w:bookmarkEnd w:id="0"/>
     </w:p>
@@ -449,6 +365,62 @@
           <w:szCs w:val="22"/>
         </w:rPr>
       </w:pPr>
+    </w:p>
+    <w:p>
+      <w:pPr>
+        <w:widowControl w:val="0"/>
+        <w:tabs>
+          <w:tab w:val="left" w:pos="560"/>
+          <w:tab w:val="left" w:pos="1120"/>
+          <w:tab w:val="left" w:pos="1680"/>
+          <w:tab w:val="left" w:pos="2240"/>
+          <w:tab w:val="left" w:pos="2800"/>
+          <w:tab w:val="left" w:pos="3360"/>
+          <w:tab w:val="left" w:pos="3920"/>
+          <w:tab w:val="left" w:pos="4480"/>
+          <w:tab w:val="left" w:pos="5040"/>
+          <w:tab w:val="left" w:pos="5600"/>
+          <w:tab w:val="left" w:pos="6160"/>
+          <w:tab w:val="left" w:pos="6720"/>
+        </w:tabs>
+        <w:autoSpaceDE w:val="0"/>
+        <w:autoSpaceDN w:val="0"/>
+        <w:adjustRightInd w:val="0"/>
+        <w:rPr>
+          <w:rFonts w:ascii="Menlo" w:hAnsi="Menlo" w:cs="Menlo"/>
+          <w:color w:val="000000"/>
+          <w:sz w:val="22"/>
+          <w:szCs w:val="22"/>
+        </w:rPr>
+      </w:pPr>
+    </w:p>
+    <w:p>
+      <w:pPr>
+        <w:widowControl w:val="0"/>
+        <w:tabs>
+          <w:tab w:val="left" w:pos="560"/>
+          <w:tab w:val="left" w:pos="1120"/>
+          <w:tab w:val="left" w:pos="1680"/>
+          <w:tab w:val="left" w:pos="2240"/>
+          <w:tab w:val="left" w:pos="2800"/>
+          <w:tab w:val="left" w:pos="3360"/>
+          <w:tab w:val="left" w:pos="3920"/>
+          <w:tab w:val="left" w:pos="4480"/>
+          <w:tab w:val="left" w:pos="5040"/>
+          <w:tab w:val="left" w:pos="5600"/>
+          <w:tab w:val="left" w:pos="6160"/>
+          <w:tab w:val="left" w:pos="6720"/>
+        </w:tabs>
+        <w:autoSpaceDE w:val="0"/>
+        <w:autoSpaceDN w:val="0"/>
+        <w:adjustRightInd w:val="0"/>
+        <w:rPr>
+          <w:rFonts w:ascii="Menlo" w:hAnsi="Menlo" w:cs="Menlo"/>
+          <w:color w:val="000000"/>
+          <w:sz w:val="22"/>
+          <w:szCs w:val="22"/>
+        </w:rPr>
+      </w:pPr>
       <w:r>
         <w:rPr>
           <w:rFonts w:ascii="Menlo" w:hAnsi="Menlo" w:cs="Menlo"/>
@@ -558,27 +530,7 @@
           <w:sz w:val="22"/>
           <w:szCs w:val="22"/>
         </w:rPr>
-        <w:t>I-</w:t>
-      </w:r>
-      <w:proofErr w:type="spellStart"/>
-      <w:r>
-        <w:rPr>
-          <w:rFonts w:ascii="Menlo" w:hAnsi="Menlo" w:cs="Menlo"/>
-          <w:color w:val="000000"/>
-          <w:sz w:val="22"/>
-          <w:szCs w:val="22"/>
-        </w:rPr>
-        <w:t>func</w:t>
-      </w:r>
-      <w:proofErr w:type="spellEnd"/>
-      <w:r>
-        <w:rPr>
-          <w:rFonts w:ascii="Menlo" w:hAnsi="Menlo" w:cs="Menlo"/>
-          <w:color w:val="000000"/>
-          <w:sz w:val="22"/>
-          <w:szCs w:val="22"/>
-        </w:rPr>
-        <w:t xml:space="preserve"> = 15226.1302478</w:t>
+        <w:t>I-func = 15226.1302478</w:t>
       </w:r>
     </w:p>
     <w:p>
@@ -1191,27 +1143,7 @@
           <w:sz w:val="22"/>
           <w:szCs w:val="22"/>
         </w:rPr>
-        <w:t>Area - I-</w:t>
-      </w:r>
-      <w:proofErr w:type="spellStart"/>
-      <w:r>
-        <w:rPr>
-          <w:rFonts w:ascii="Menlo" w:hAnsi="Menlo" w:cs="Menlo"/>
-          <w:color w:val="000000"/>
-          <w:sz w:val="22"/>
-          <w:szCs w:val="22"/>
-        </w:rPr>
-        <w:t>func</w:t>
-      </w:r>
-      <w:proofErr w:type="spellEnd"/>
-      <w:r>
-        <w:rPr>
-          <w:rFonts w:ascii="Menlo" w:hAnsi="Menlo" w:cs="Menlo"/>
-          <w:color w:val="000000"/>
-          <w:sz w:val="22"/>
-          <w:szCs w:val="22"/>
-        </w:rPr>
-        <w:t xml:space="preserve"> = 11224.3072522</w:t>
+        <w:t>Area - I-func = 11224.3072522</w:t>
       </w:r>
     </w:p>
     <w:p>

</xml_diff>